<commit_message>
Updated Heath Data in Filtration Approach File
</commit_message>
<xml_diff>
--- a/Filtration Approach {FRS}.docx
+++ b/Filtration Approach {FRS}.docx
@@ -1271,7 +1271,10 @@
               <w:cnfStyle w:val="000000100000" w:firstRow="0" w:lastRow="0" w:firstColumn="0" w:lastColumn="0" w:oddVBand="0" w:evenVBand="0" w:oddHBand="1" w:evenHBand="0" w:firstRowFirstColumn="0" w:firstRowLastColumn="0" w:lastRowFirstColumn="0" w:lastRowLastColumn="0"/>
             </w:pPr>
             <w:r>
-              <w:t xml:space="preserve">40-50% of </w:t>
+              <w:t>45-60</w:t>
+            </w:r>
+            <w:r>
+              <w:t xml:space="preserve">% of </w:t>
             </w:r>
             <w:r>
               <w:t>TDEE</w:t>
@@ -1289,13 +1292,7 @@
               <w:cnfStyle w:val="000000100000" w:firstRow="0" w:lastRow="0" w:firstColumn="0" w:lastColumn="0" w:oddVBand="0" w:evenVBand="0" w:oddHBand="1" w:evenHBand="0" w:firstRowFirstColumn="0" w:firstRowLastColumn="0" w:lastRowFirstColumn="0" w:lastRowLastColumn="0"/>
             </w:pPr>
             <w:r>
-              <w:t xml:space="preserve">25-30% of </w:t>
-            </w:r>
-            <w:r>
-              <w:t>TDEE</w:t>
-            </w:r>
-            <w:r>
-              <w:t xml:space="preserve"> or not more than 15 g</w:t>
+              <w:t>20-35% of TDEE</w:t>
             </w:r>
           </w:p>
         </w:tc>
@@ -1514,10 +1511,16 @@
               <w:cnfStyle w:val="000000100000" w:firstRow="0" w:lastRow="0" w:firstColumn="0" w:lastColumn="0" w:oddVBand="0" w:evenVBand="0" w:oddHBand="1" w:evenHBand="0" w:firstRowFirstColumn="0" w:firstRowLastColumn="0" w:lastRowFirstColumn="0" w:lastRowLastColumn="0"/>
             </w:pPr>
             <w:r>
-              <w:t>40-</w:t>
-            </w:r>
-            <w:r>
-              <w:t xml:space="preserve">55% of </w:t>
+              <w:t>26</w:t>
+            </w:r>
+            <w:r>
+              <w:t>-</w:t>
+            </w:r>
+            <w:r>
+              <w:t>44</w:t>
+            </w:r>
+            <w:r>
+              <w:t xml:space="preserve">% of </w:t>
             </w:r>
             <w:r>
               <w:t>TDEE</w:t>
@@ -1633,7 +1636,10 @@
               <w:cnfStyle w:val="000000000000" w:firstRow="0" w:lastRow="0" w:firstColumn="0" w:lastColumn="0" w:oddVBand="0" w:evenVBand="0" w:oddHBand="0" w:evenHBand="0" w:firstRowFirstColumn="0" w:firstRowLastColumn="0" w:lastRowFirstColumn="0" w:lastRowLastColumn="0"/>
             </w:pPr>
             <w:r>
-              <w:t xml:space="preserve">40-65% of </w:t>
+              <w:t xml:space="preserve">50-60 </w:t>
+            </w:r>
+            <w:r>
+              <w:t xml:space="preserve">% of </w:t>
             </w:r>
             <w:r>
               <w:t>TDEE</w:t>
@@ -1651,13 +1657,10 @@
               <w:cnfStyle w:val="000000000000" w:firstRow="0" w:lastRow="0" w:firstColumn="0" w:lastColumn="0" w:oddVBand="0" w:evenVBand="0" w:oddHBand="0" w:evenHBand="0" w:firstRowFirstColumn="0" w:firstRowLastColumn="0" w:lastRowFirstColumn="0" w:lastRowLastColumn="0"/>
             </w:pPr>
             <w:r>
-              <w:t>20-35</w:t>
-            </w:r>
-            <w:r>
-              <w:t xml:space="preserve">% of </w:t>
-            </w:r>
-            <w:r>
-              <w:t>TDEE</w:t>
+              <w:t>25-</w:t>
+            </w:r>
+            <w:r>
+              <w:t>30% of TDEE</w:t>
             </w:r>
           </w:p>
         </w:tc>
@@ -1714,6 +1717,14 @@
         </w:tc>
       </w:tr>
     </w:tbl>
+    <w:p>
+      <w:pPr>
+        <w:shd w:val="clear" w:color="auto" w:fill="FFFFFF" w:themeFill="background1"/>
+        <w:rPr>
+          <w:b/>
+        </w:rPr>
+      </w:pPr>
+    </w:p>
     <w:p>
       <w:pPr>
         <w:shd w:val="clear" w:color="auto" w:fill="FFFFFF" w:themeFill="background1"/>
@@ -3611,34 +3622,24 @@
     <w:p>
       <w:r>
         <w:tab/>
-      </w:r>
-      <w:r>
         <w:t xml:space="preserve">If a person wants to lose weight, then he/she needs to reduce their 400-500 calories out of </w:t>
       </w:r>
       <w:r>
         <w:tab/>
-      </w:r>
-      <w:r>
         <w:t xml:space="preserve">total calories a day to reduce 1 Pound or 0.5 kg weight in a week. Which is a very healthy &amp; </w:t>
       </w:r>
       <w:r>
         <w:tab/>
-      </w:r>
-      <w:r>
         <w:t>sustainable rate.</w:t>
       </w:r>
     </w:p>
     <w:p>
       <w:r>
         <w:tab/>
-      </w:r>
-      <w:r>
         <w:t xml:space="preserve">If a person wants to gain weight, then he/she needs to add 500 calories in their total calories </w:t>
       </w:r>
       <w:r>
         <w:tab/>
-      </w:r>
-      <w:r>
         <w:t>a day.</w:t>
       </w:r>
     </w:p>
@@ -3655,8 +3656,6 @@
       </w:r>
     </w:p>
     <w:p>
-      <w:bookmarkStart w:id="0" w:name="_GoBack"/>
-      <w:bookmarkEnd w:id="0"/>
       <w:r>
         <w:tab/>
       </w:r>
@@ -3673,34 +3672,24 @@
     <w:p>
       <w:r>
         <w:tab/>
-      </w:r>
-      <w:r>
         <w:t xml:space="preserve">If a person wants to lose weight &amp; is having TDEE above 1800 Calories a day, then only </w:t>
       </w:r>
       <w:r>
         <w:tab/>
-      </w:r>
-      <w:r>
         <w:t xml:space="preserve">he/she needs to reduce their 400-500 calories out of TDEE to reduce 1 Pound or 0.5 kg </w:t>
       </w:r>
       <w:r>
         <w:tab/>
-      </w:r>
-      <w:r>
         <w:t>weight in a week. Which is a very healthy &amp; sustainable rate.</w:t>
       </w:r>
     </w:p>
     <w:p>
       <w:r>
         <w:tab/>
-      </w:r>
-      <w:r>
         <w:t xml:space="preserve">But if person is having below 1800 Calories TDEE, in that case person should only reduce </w:t>
       </w:r>
       <w:r>
         <w:tab/>
-      </w:r>
-      <w:r>
         <w:t>200-300 calories.</w:t>
       </w:r>
     </w:p>
@@ -3712,8 +3701,6 @@
       </w:pPr>
       <w:r>
         <w:tab/>
-      </w:r>
-      <w:r>
         <w:t xml:space="preserve">If a person wants to gain weight it is recommended that, </w:t>
       </w:r>
       <w:r>
@@ -3933,7 +3920,8 @@
         </w:numPr>
         <w:spacing w:before="240" w:line="240" w:lineRule="auto"/>
         <w:rPr>
-          <w:u w:val="single"/>
+          <w:rStyle w:val="Hyperlink"/>
+          <w:color w:val="auto"/>
         </w:rPr>
       </w:pPr>
       <w:r>
@@ -3951,6 +3939,577 @@
         </w:r>
       </w:hyperlink>
     </w:p>
+    <w:p>
+      <w:pPr>
+        <w:pStyle w:val="ListParagraph"/>
+        <w:spacing w:before="240" w:line="240" w:lineRule="auto"/>
+        <w:rPr>
+          <w:u w:val="single"/>
+        </w:rPr>
+      </w:pPr>
+    </w:p>
+    <w:p>
+      <w:pPr>
+        <w:pStyle w:val="ListParagraph"/>
+        <w:numPr>
+          <w:ilvl w:val="0"/>
+          <w:numId w:val="7"/>
+        </w:numPr>
+        <w:shd w:val="clear" w:color="auto" w:fill="FFFFFF" w:themeFill="background1"/>
+        <w:rPr>
+          <w:b/>
+        </w:rPr>
+      </w:pPr>
+      <w:r>
+        <w:rPr>
+          <w:b/>
+        </w:rPr>
+        <w:t>Sources:</w:t>
+      </w:r>
+    </w:p>
+    <w:tbl>
+      <w:tblPr>
+        <w:tblStyle w:val="GridTable3"/>
+        <w:tblW w:w="9639" w:type="dxa"/>
+        <w:tblLayout w:type="fixed"/>
+        <w:tblLook w:val="04A0" w:firstRow="1" w:lastRow="0" w:firstColumn="1" w:lastColumn="0" w:noHBand="0" w:noVBand="1"/>
+      </w:tblPr>
+      <w:tblGrid>
+        <w:gridCol w:w="1266"/>
+        <w:gridCol w:w="1569"/>
+        <w:gridCol w:w="1843"/>
+        <w:gridCol w:w="1701"/>
+        <w:gridCol w:w="1701"/>
+        <w:gridCol w:w="1559"/>
+      </w:tblGrid>
+      <w:tr>
+        <w:trPr>
+          <w:cnfStyle w:val="100000000000" w:firstRow="1" w:lastRow="0" w:firstColumn="0" w:lastColumn="0" w:oddVBand="0" w:evenVBand="0" w:oddHBand="0" w:evenHBand="0" w:firstRowFirstColumn="0" w:firstRowLastColumn="0" w:lastRowFirstColumn="0" w:lastRowLastColumn="0"/>
+          <w:trHeight w:val="708"/>
+        </w:trPr>
+        <w:tc>
+          <w:tcPr>
+            <w:cnfStyle w:val="001000000100" w:firstRow="0" w:lastRow="0" w:firstColumn="1" w:lastColumn="0" w:oddVBand="0" w:evenVBand="0" w:oddHBand="0" w:evenHBand="0" w:firstRowFirstColumn="1" w:firstRowLastColumn="0" w:lastRowFirstColumn="0" w:lastRowLastColumn="0"/>
+            <w:tcW w:w="1266" w:type="dxa"/>
+          </w:tcPr>
+          <w:p>
+            <w:pPr>
+              <w:spacing w:line="276" w:lineRule="auto"/>
+              <w:jc w:val="center"/>
+            </w:pPr>
+            <w:bookmarkStart w:id="0" w:name="_GoBack"/>
+            <w:bookmarkEnd w:id="0"/>
+          </w:p>
+        </w:tc>
+        <w:tc>
+          <w:tcPr>
+            <w:tcW w:w="1569" w:type="dxa"/>
+          </w:tcPr>
+          <w:p>
+            <w:pPr>
+              <w:spacing w:line="276" w:lineRule="auto"/>
+              <w:jc w:val="center"/>
+              <w:cnfStyle w:val="100000000000" w:firstRow="1" w:lastRow="0" w:firstColumn="0" w:lastColumn="0" w:oddVBand="0" w:evenVBand="0" w:oddHBand="0" w:evenHBand="0" w:firstRowFirstColumn="0" w:firstRowLastColumn="0" w:lastRowFirstColumn="0" w:lastRowLastColumn="0"/>
+              <w:rPr>
+                <w:i/>
+              </w:rPr>
+            </w:pPr>
+            <w:r>
+              <w:rPr>
+                <w:i/>
+              </w:rPr>
+              <w:t>Carbs (Starch, Sugar &amp; Fibre)</w:t>
+            </w:r>
+          </w:p>
+        </w:tc>
+        <w:tc>
+          <w:tcPr>
+            <w:tcW w:w="1843" w:type="dxa"/>
+          </w:tcPr>
+          <w:p>
+            <w:pPr>
+              <w:spacing w:line="276" w:lineRule="auto"/>
+              <w:jc w:val="center"/>
+              <w:cnfStyle w:val="100000000000" w:firstRow="1" w:lastRow="0" w:firstColumn="0" w:lastColumn="0" w:oddVBand="0" w:evenVBand="0" w:oddHBand="0" w:evenHBand="0" w:firstRowFirstColumn="0" w:firstRowLastColumn="0" w:lastRowFirstColumn="0" w:lastRowLastColumn="0"/>
+              <w:rPr>
+                <w:i/>
+              </w:rPr>
+            </w:pPr>
+            <w:r>
+              <w:rPr>
+                <w:i/>
+              </w:rPr>
+              <w:t>Fats</w:t>
+            </w:r>
+          </w:p>
+        </w:tc>
+        <w:tc>
+          <w:tcPr>
+            <w:tcW w:w="1701" w:type="dxa"/>
+          </w:tcPr>
+          <w:p>
+            <w:pPr>
+              <w:spacing w:line="276" w:lineRule="auto"/>
+              <w:jc w:val="center"/>
+              <w:cnfStyle w:val="100000000000" w:firstRow="1" w:lastRow="0" w:firstColumn="0" w:lastColumn="0" w:oddVBand="0" w:evenVBand="0" w:oddHBand="0" w:evenHBand="0" w:firstRowFirstColumn="0" w:firstRowLastColumn="0" w:lastRowFirstColumn="0" w:lastRowLastColumn="0"/>
+              <w:rPr>
+                <w:i/>
+              </w:rPr>
+            </w:pPr>
+            <w:r>
+              <w:rPr>
+                <w:i/>
+              </w:rPr>
+              <w:t>Proteins</w:t>
+            </w:r>
+          </w:p>
+        </w:tc>
+        <w:tc>
+          <w:tcPr>
+            <w:tcW w:w="1701" w:type="dxa"/>
+          </w:tcPr>
+          <w:p>
+            <w:pPr>
+              <w:spacing w:line="276" w:lineRule="auto"/>
+              <w:jc w:val="center"/>
+              <w:cnfStyle w:val="100000000000" w:firstRow="1" w:lastRow="0" w:firstColumn="0" w:lastColumn="0" w:oddVBand="0" w:evenVBand="0" w:oddHBand="0" w:evenHBand="0" w:firstRowFirstColumn="0" w:firstRowLastColumn="0" w:lastRowFirstColumn="0" w:lastRowLastColumn="0"/>
+            </w:pPr>
+            <w:r>
+              <w:t>Cholesterol</w:t>
+            </w:r>
+          </w:p>
+        </w:tc>
+        <w:tc>
+          <w:tcPr>
+            <w:tcW w:w="1559" w:type="dxa"/>
+          </w:tcPr>
+          <w:p>
+            <w:pPr>
+              <w:spacing w:line="276" w:lineRule="auto"/>
+              <w:jc w:val="center"/>
+              <w:cnfStyle w:val="100000000000" w:firstRow="1" w:lastRow="0" w:firstColumn="0" w:lastColumn="0" w:oddVBand="0" w:evenVBand="0" w:oddHBand="0" w:evenHBand="0" w:firstRowFirstColumn="0" w:firstRowLastColumn="0" w:lastRowFirstColumn="0" w:lastRowLastColumn="0"/>
+            </w:pPr>
+            <w:r>
+              <w:t>Sodium</w:t>
+            </w:r>
+          </w:p>
+        </w:tc>
+      </w:tr>
+      <w:tr>
+        <w:trPr>
+          <w:cnfStyle w:val="000000100000" w:firstRow="0" w:lastRow="0" w:firstColumn="0" w:lastColumn="0" w:oddVBand="0" w:evenVBand="0" w:oddHBand="1" w:evenHBand="0" w:firstRowFirstColumn="0" w:firstRowLastColumn="0" w:lastRowFirstColumn="0" w:lastRowLastColumn="0"/>
+          <w:trHeight w:val="932"/>
+        </w:trPr>
+        <w:tc>
+          <w:tcPr>
+            <w:cnfStyle w:val="001000000000" w:firstRow="0" w:lastRow="0" w:firstColumn="1" w:lastColumn="0" w:oddVBand="0" w:evenVBand="0" w:oddHBand="0" w:evenHBand="0" w:firstRowFirstColumn="0" w:firstRowLastColumn="0" w:lastRowFirstColumn="0" w:lastRowLastColumn="0"/>
+            <w:tcW w:w="1266" w:type="dxa"/>
+          </w:tcPr>
+          <w:p>
+            <w:pPr>
+              <w:spacing w:line="276" w:lineRule="auto"/>
+              <w:jc w:val="center"/>
+              <w:rPr>
+                <w:b/>
+              </w:rPr>
+            </w:pPr>
+            <w:r>
+              <w:rPr>
+                <w:b/>
+              </w:rPr>
+              <w:t>Diabetic</w:t>
+            </w:r>
+          </w:p>
+        </w:tc>
+        <w:tc>
+          <w:tcPr>
+            <w:tcW w:w="1569" w:type="dxa"/>
+          </w:tcPr>
+          <w:p>
+            <w:pPr>
+              <w:spacing w:line="276" w:lineRule="auto"/>
+              <w:jc w:val="center"/>
+              <w:cnfStyle w:val="000000100000" w:firstRow="0" w:lastRow="0" w:firstColumn="0" w:lastColumn="0" w:oddVBand="0" w:evenVBand="0" w:oddHBand="1" w:evenHBand="0" w:firstRowFirstColumn="0" w:firstRowLastColumn="0" w:lastRowFirstColumn="0" w:lastRowLastColumn="0"/>
+            </w:pPr>
+            <w:r>
+              <w:t>https://www.healthline.com/nutrition/diabetes-carbs-per-day</w:t>
+            </w:r>
+          </w:p>
+        </w:tc>
+        <w:tc>
+          <w:tcPr>
+            <w:tcW w:w="1843" w:type="dxa"/>
+          </w:tcPr>
+          <w:p>
+            <w:pPr>
+              <w:spacing w:line="276" w:lineRule="auto"/>
+              <w:jc w:val="center"/>
+              <w:cnfStyle w:val="000000100000" w:firstRow="0" w:lastRow="0" w:firstColumn="0" w:lastColumn="0" w:oddVBand="0" w:evenVBand="0" w:oddHBand="1" w:evenHBand="0" w:firstRowFirstColumn="0" w:firstRowLastColumn="0" w:lastRowFirstColumn="0" w:lastRowLastColumn="0"/>
+            </w:pPr>
+            <w:r>
+              <w:t>https://health.usnews.com/health-news/blogs/eat-run/articles/2017-05-18/how-much-fat-should-people-with-diabetes-eat</w:t>
+            </w:r>
+          </w:p>
+        </w:tc>
+        <w:tc>
+          <w:tcPr>
+            <w:tcW w:w="1701" w:type="dxa"/>
+          </w:tcPr>
+          <w:p>
+            <w:pPr>
+              <w:spacing w:line="276" w:lineRule="auto"/>
+              <w:jc w:val="center"/>
+              <w:cnfStyle w:val="000000100000" w:firstRow="0" w:lastRow="0" w:firstColumn="0" w:lastColumn="0" w:oddVBand="0" w:evenVBand="0" w:oddHBand="1" w:evenHBand="0" w:firstRowFirstColumn="0" w:firstRowLastColumn="0" w:lastRowFirstColumn="0" w:lastRowLastColumn="0"/>
+            </w:pPr>
+            <w:r>
+              <w:t>https://diatribe.org/protein-and-diabetes-what-you-need-know</w:t>
+            </w:r>
+          </w:p>
+        </w:tc>
+        <w:tc>
+          <w:tcPr>
+            <w:tcW w:w="1701" w:type="dxa"/>
+          </w:tcPr>
+          <w:p>
+            <w:pPr>
+              <w:spacing w:line="276" w:lineRule="auto"/>
+              <w:jc w:val="center"/>
+              <w:cnfStyle w:val="000000100000" w:firstRow="0" w:lastRow="0" w:firstColumn="0" w:lastColumn="0" w:oddVBand="0" w:evenVBand="0" w:oddHBand="1" w:evenHBand="0" w:firstRowFirstColumn="0" w:firstRowLastColumn="0" w:lastRowFirstColumn="0" w:lastRowLastColumn="0"/>
+            </w:pPr>
+            <w:r>
+              <w:t>https://www.everydayhealth.com/type-2-diabetes/diet/targeting-fats/</w:t>
+            </w:r>
+          </w:p>
+        </w:tc>
+        <w:tc>
+          <w:tcPr>
+            <w:tcW w:w="1559" w:type="dxa"/>
+          </w:tcPr>
+          <w:p>
+            <w:pPr>
+              <w:spacing w:line="276" w:lineRule="auto"/>
+              <w:jc w:val="center"/>
+              <w:cnfStyle w:val="000000100000" w:firstRow="0" w:lastRow="0" w:firstColumn="0" w:lastColumn="0" w:oddVBand="0" w:evenVBand="0" w:oddHBand="1" w:evenHBand="0" w:firstRowFirstColumn="0" w:firstRowLastColumn="0" w:lastRowFirstColumn="0" w:lastRowLastColumn="0"/>
+            </w:pPr>
+            <w:r>
+              <w:t>https://my.clevelandclinic.org/health/articles/11653-diabetes-tips-for-lowering-sodium</w:t>
+            </w:r>
+          </w:p>
+        </w:tc>
+      </w:tr>
+      <w:tr>
+        <w:trPr>
+          <w:trHeight w:val="1169"/>
+        </w:trPr>
+        <w:tc>
+          <w:tcPr>
+            <w:cnfStyle w:val="001000000000" w:firstRow="0" w:lastRow="0" w:firstColumn="1" w:lastColumn="0" w:oddVBand="0" w:evenVBand="0" w:oddHBand="0" w:evenHBand="0" w:firstRowFirstColumn="0" w:firstRowLastColumn="0" w:lastRowFirstColumn="0" w:lastRowLastColumn="0"/>
+            <w:tcW w:w="1266" w:type="dxa"/>
+          </w:tcPr>
+          <w:p>
+            <w:pPr>
+              <w:spacing w:line="276" w:lineRule="auto"/>
+              <w:jc w:val="center"/>
+              <w:rPr>
+                <w:b/>
+              </w:rPr>
+            </w:pPr>
+            <w:r>
+              <w:rPr>
+                <w:b/>
+              </w:rPr>
+              <w:t>Hypertension</w:t>
+            </w:r>
+          </w:p>
+        </w:tc>
+        <w:tc>
+          <w:tcPr>
+            <w:tcW w:w="1569" w:type="dxa"/>
+          </w:tcPr>
+          <w:p>
+            <w:pPr>
+              <w:spacing w:line="276" w:lineRule="auto"/>
+              <w:jc w:val="center"/>
+              <w:cnfStyle w:val="000000000000" w:firstRow="0" w:lastRow="0" w:firstColumn="0" w:lastColumn="0" w:oddVBand="0" w:evenVBand="0" w:oddHBand="0" w:evenHBand="0" w:firstRowFirstColumn="0" w:firstRowLastColumn="0" w:lastRowFirstColumn="0" w:lastRowLastColumn="0"/>
+            </w:pPr>
+            <w:r>
+              <w:t>https://medlineplus.gov/ency/article/007483.htm</w:t>
+            </w:r>
+          </w:p>
+        </w:tc>
+        <w:tc>
+          <w:tcPr>
+            <w:tcW w:w="1843" w:type="dxa"/>
+          </w:tcPr>
+          <w:p>
+            <w:pPr>
+              <w:spacing w:line="276" w:lineRule="auto"/>
+              <w:jc w:val="center"/>
+              <w:cnfStyle w:val="000000000000" w:firstRow="0" w:lastRow="0" w:firstColumn="0" w:lastColumn="0" w:oddVBand="0" w:evenVBand="0" w:oddHBand="0" w:evenHBand="0" w:firstRowFirstColumn="0" w:firstRowLastColumn="0" w:lastRowFirstColumn="0" w:lastRowLastColumn="0"/>
+            </w:pPr>
+            <w:r>
+              <w:t>https://medlineplus.gov/ency/article/007483.htm</w:t>
+            </w:r>
+          </w:p>
+        </w:tc>
+        <w:tc>
+          <w:tcPr>
+            <w:tcW w:w="1701" w:type="dxa"/>
+          </w:tcPr>
+          <w:p>
+            <w:pPr>
+              <w:spacing w:line="276" w:lineRule="auto"/>
+              <w:jc w:val="center"/>
+              <w:cnfStyle w:val="000000000000" w:firstRow="0" w:lastRow="0" w:firstColumn="0" w:lastColumn="0" w:oddVBand="0" w:evenVBand="0" w:oddHBand="0" w:evenHBand="0" w:firstRowFirstColumn="0" w:firstRowLastColumn="0" w:lastRowFirstColumn="0" w:lastRowLastColumn="0"/>
+            </w:pPr>
+            <w:r>
+              <w:t>https://medlineplus.gov/ency/article/007483.htm</w:t>
+            </w:r>
+          </w:p>
+        </w:tc>
+        <w:tc>
+          <w:tcPr>
+            <w:tcW w:w="1701" w:type="dxa"/>
+          </w:tcPr>
+          <w:p>
+            <w:pPr>
+              <w:spacing w:line="276" w:lineRule="auto"/>
+              <w:jc w:val="center"/>
+              <w:cnfStyle w:val="000000000000" w:firstRow="0" w:lastRow="0" w:firstColumn="0" w:lastColumn="0" w:oddVBand="0" w:evenVBand="0" w:oddHBand="0" w:evenHBand="0" w:firstRowFirstColumn="0" w:firstRowLastColumn="0" w:lastRowFirstColumn="0" w:lastRowLastColumn="0"/>
+            </w:pPr>
+            <w:r>
+              <w:t>https://medlineplus.gov/ency/article/007483.htm</w:t>
+            </w:r>
+          </w:p>
+        </w:tc>
+        <w:tc>
+          <w:tcPr>
+            <w:tcW w:w="1559" w:type="dxa"/>
+          </w:tcPr>
+          <w:p>
+            <w:pPr>
+              <w:spacing w:line="276" w:lineRule="auto"/>
+              <w:jc w:val="center"/>
+              <w:cnfStyle w:val="000000000000" w:firstRow="0" w:lastRow="0" w:firstColumn="0" w:lastColumn="0" w:oddVBand="0" w:evenVBand="0" w:oddHBand="0" w:evenHBand="0" w:firstRowFirstColumn="0" w:firstRowLastColumn="0" w:lastRowFirstColumn="0" w:lastRowLastColumn="0"/>
+            </w:pPr>
+            <w:r>
+              <w:t>https://medlineplus.gov/ency/article/007483.htm</w:t>
+            </w:r>
+          </w:p>
+        </w:tc>
+      </w:tr>
+      <w:tr>
+        <w:trPr>
+          <w:cnfStyle w:val="000000100000" w:firstRow="0" w:lastRow="0" w:firstColumn="0" w:lastColumn="0" w:oddVBand="0" w:evenVBand="0" w:oddHBand="1" w:evenHBand="0" w:firstRowFirstColumn="0" w:firstRowLastColumn="0" w:lastRowFirstColumn="0" w:lastRowLastColumn="0"/>
+          <w:trHeight w:val="1169"/>
+        </w:trPr>
+        <w:tc>
+          <w:tcPr>
+            <w:cnfStyle w:val="001000000000" w:firstRow="0" w:lastRow="0" w:firstColumn="1" w:lastColumn="0" w:oddVBand="0" w:evenVBand="0" w:oddHBand="0" w:evenHBand="0" w:firstRowFirstColumn="0" w:firstRowLastColumn="0" w:lastRowFirstColumn="0" w:lastRowLastColumn="0"/>
+            <w:tcW w:w="1266" w:type="dxa"/>
+          </w:tcPr>
+          <w:p>
+            <w:pPr>
+              <w:spacing w:line="276" w:lineRule="auto"/>
+              <w:jc w:val="center"/>
+              <w:rPr>
+                <w:b/>
+              </w:rPr>
+            </w:pPr>
+            <w:r>
+              <w:rPr>
+                <w:b/>
+              </w:rPr>
+              <w:t>Hypotension</w:t>
+            </w:r>
+          </w:p>
+        </w:tc>
+        <w:tc>
+          <w:tcPr>
+            <w:tcW w:w="1569" w:type="dxa"/>
+          </w:tcPr>
+          <w:p>
+            <w:pPr>
+              <w:spacing w:line="276" w:lineRule="auto"/>
+              <w:jc w:val="center"/>
+              <w:cnfStyle w:val="000000100000" w:firstRow="0" w:lastRow="0" w:firstColumn="0" w:lastColumn="0" w:oddVBand="0" w:evenVBand="0" w:oddHBand="1" w:evenHBand="0" w:firstRowFirstColumn="0" w:firstRowLastColumn="0" w:lastRowFirstColumn="0" w:lastRowLastColumn="0"/>
+            </w:pPr>
+            <w:r>
+              <w:t>https://manhattancardiology.com/what-to-eat-to-help-raise-low-blood-pressure/</w:t>
+            </w:r>
+          </w:p>
+        </w:tc>
+        <w:tc>
+          <w:tcPr>
+            <w:tcW w:w="1843" w:type="dxa"/>
+          </w:tcPr>
+          <w:p>
+            <w:pPr>
+              <w:spacing w:line="276" w:lineRule="auto"/>
+              <w:jc w:val="center"/>
+              <w:cnfStyle w:val="000000100000" w:firstRow="0" w:lastRow="0" w:firstColumn="0" w:lastColumn="0" w:oddVBand="0" w:evenVBand="0" w:oddHBand="1" w:evenHBand="0" w:firstRowFirstColumn="0" w:firstRowLastColumn="0" w:lastRowFirstColumn="0" w:lastRowLastColumn="0"/>
+            </w:pPr>
+            <w:r>
+              <w:t>Fat tends to increase BP. So, it is recommended to intake adequate amount of fat in Hypotension.</w:t>
+            </w:r>
+          </w:p>
+        </w:tc>
+        <w:tc>
+          <w:tcPr>
+            <w:tcW w:w="1701" w:type="dxa"/>
+          </w:tcPr>
+          <w:p>
+            <w:pPr>
+              <w:spacing w:line="276" w:lineRule="auto"/>
+              <w:jc w:val="center"/>
+              <w:cnfStyle w:val="000000100000" w:firstRow="0" w:lastRow="0" w:firstColumn="0" w:lastColumn="0" w:oddVBand="0" w:evenVBand="0" w:oddHBand="1" w:evenHBand="0" w:firstRowFirstColumn="0" w:firstRowLastColumn="0" w:lastRowFirstColumn="0" w:lastRowLastColumn="0"/>
+            </w:pPr>
+            <w:r>
+              <w:t>Multiply weight by 0.8 to get the amount of Protein needed.</w:t>
+            </w:r>
+          </w:p>
+        </w:tc>
+        <w:tc>
+          <w:tcPr>
+            <w:tcW w:w="1701" w:type="dxa"/>
+          </w:tcPr>
+          <w:p>
+            <w:pPr>
+              <w:spacing w:line="276" w:lineRule="auto"/>
+              <w:jc w:val="center"/>
+              <w:cnfStyle w:val="000000100000" w:firstRow="0" w:lastRow="0" w:firstColumn="0" w:lastColumn="0" w:oddVBand="0" w:evenVBand="0" w:oddHBand="1" w:evenHBand="0" w:firstRowFirstColumn="0" w:firstRowLastColumn="0" w:lastRowFirstColumn="0" w:lastRowLastColumn="0"/>
+            </w:pPr>
+            <w:hyperlink r:id="rId8" w:history="1">
+              <w:r>
+                <w:rPr>
+                  <w:rStyle w:val="Hyperlink"/>
+                </w:rPr>
+                <w:t>https://www.ucsfhealth.org/education/cholesterol-content-of-foods</w:t>
+              </w:r>
+            </w:hyperlink>
+          </w:p>
+        </w:tc>
+        <w:tc>
+          <w:tcPr>
+            <w:tcW w:w="1559" w:type="dxa"/>
+          </w:tcPr>
+          <w:p>
+            <w:pPr>
+              <w:spacing w:line="276" w:lineRule="auto"/>
+              <w:jc w:val="center"/>
+              <w:cnfStyle w:val="000000100000" w:firstRow="0" w:lastRow="0" w:firstColumn="0" w:lastColumn="0" w:oddVBand="0" w:evenVBand="0" w:oddHBand="1" w:evenHBand="0" w:firstRowFirstColumn="0" w:firstRowLastColumn="0" w:lastRowFirstColumn="0" w:lastRowLastColumn="0"/>
+            </w:pPr>
+            <w:r>
+              <w:t>As User already having Low BP, to increase it Sodium is good. The Max value of sodium for a day is 2300mg</w:t>
+            </w:r>
+          </w:p>
+        </w:tc>
+      </w:tr>
+      <w:tr>
+        <w:trPr>
+          <w:trHeight w:val="1169"/>
+        </w:trPr>
+        <w:tc>
+          <w:tcPr>
+            <w:cnfStyle w:val="001000000000" w:firstRow="0" w:lastRow="0" w:firstColumn="1" w:lastColumn="0" w:oddVBand="0" w:evenVBand="0" w:oddHBand="0" w:evenHBand="0" w:firstRowFirstColumn="0" w:firstRowLastColumn="0" w:lastRowFirstColumn="0" w:lastRowLastColumn="0"/>
+            <w:tcW w:w="1266" w:type="dxa"/>
+          </w:tcPr>
+          <w:p>
+            <w:pPr>
+              <w:spacing w:line="276" w:lineRule="auto"/>
+              <w:jc w:val="center"/>
+              <w:rPr>
+                <w:b/>
+              </w:rPr>
+            </w:pPr>
+            <w:r>
+              <w:rPr>
+                <w:b/>
+              </w:rPr>
+              <w:t>None</w:t>
+            </w:r>
+          </w:p>
+        </w:tc>
+        <w:tc>
+          <w:tcPr>
+            <w:tcW w:w="1569" w:type="dxa"/>
+          </w:tcPr>
+          <w:p>
+            <w:pPr>
+              <w:spacing w:line="276" w:lineRule="auto"/>
+              <w:jc w:val="center"/>
+              <w:cnfStyle w:val="000000000000" w:firstRow="0" w:lastRow="0" w:firstColumn="0" w:lastColumn="0" w:oddVBand="0" w:evenVBand="0" w:oddHBand="0" w:evenHBand="0" w:firstRowFirstColumn="0" w:firstRowLastColumn="0" w:lastRowFirstColumn="0" w:lastRowLastColumn="0"/>
+            </w:pPr>
+            <w:r>
+              <w:t>https://wa.kaiserpermanente.org/healthAndWellness/index.jhtml?item=%2Fcommon%2FhealthAndWellness%2Fconditions%2Fdiabetes%2FfoodBalancing.html</w:t>
+            </w:r>
+          </w:p>
+        </w:tc>
+        <w:tc>
+          <w:tcPr>
+            <w:tcW w:w="1843" w:type="dxa"/>
+          </w:tcPr>
+          <w:p>
+            <w:pPr>
+              <w:spacing w:line="276" w:lineRule="auto"/>
+              <w:jc w:val="center"/>
+              <w:cnfStyle w:val="000000000000" w:firstRow="0" w:lastRow="0" w:firstColumn="0" w:lastColumn="0" w:oddVBand="0" w:evenVBand="0" w:oddHBand="0" w:evenHBand="0" w:firstRowFirstColumn="0" w:firstRowLastColumn="0" w:lastRowFirstColumn="0" w:lastRowLastColumn="0"/>
+            </w:pPr>
+            <w:r>
+              <w:t>https://wa.kaiserpermanente.org/healthAndWellness/index.jhtml?item=%2Fcommon%2FhealthAndWellness%2Fconditions%2Fdiabetes%2FfoodBalancing.html</w:t>
+            </w:r>
+          </w:p>
+        </w:tc>
+        <w:tc>
+          <w:tcPr>
+            <w:tcW w:w="1701" w:type="dxa"/>
+          </w:tcPr>
+          <w:p>
+            <w:pPr>
+              <w:spacing w:line="276" w:lineRule="auto"/>
+              <w:jc w:val="center"/>
+              <w:cnfStyle w:val="000000000000" w:firstRow="0" w:lastRow="0" w:firstColumn="0" w:lastColumn="0" w:oddVBand="0" w:evenVBand="0" w:oddHBand="0" w:evenHBand="0" w:firstRowFirstColumn="0" w:firstRowLastColumn="0" w:lastRowFirstColumn="0" w:lastRowLastColumn="0"/>
+            </w:pPr>
+            <w:r>
+              <w:t>https://wa.kaiserpermanente.org/healthAndWellness/index.jhtml?item=%2Fcommon%2FhealthAndWellness%2Fconditions%2Fdiabetes%2FfoodBalancing.html</w:t>
+            </w:r>
+          </w:p>
+        </w:tc>
+        <w:tc>
+          <w:tcPr>
+            <w:tcW w:w="1701" w:type="dxa"/>
+          </w:tcPr>
+          <w:p>
+            <w:pPr>
+              <w:spacing w:line="276" w:lineRule="auto"/>
+              <w:jc w:val="center"/>
+              <w:cnfStyle w:val="000000000000" w:firstRow="0" w:lastRow="0" w:firstColumn="0" w:lastColumn="0" w:oddVBand="0" w:evenVBand="0" w:oddHBand="0" w:evenHBand="0" w:firstRowFirstColumn="0" w:firstRowLastColumn="0" w:lastRowFirstColumn="0" w:lastRowLastColumn="0"/>
+            </w:pPr>
+            <w:r>
+              <w:t>https://www.ucsfhealth.org/education/cholesterol-content-of-foods</w:t>
+            </w:r>
+          </w:p>
+        </w:tc>
+        <w:tc>
+          <w:tcPr>
+            <w:tcW w:w="1559" w:type="dxa"/>
+          </w:tcPr>
+          <w:p>
+            <w:pPr>
+              <w:spacing w:line="276" w:lineRule="auto"/>
+              <w:jc w:val="center"/>
+              <w:cnfStyle w:val="000000000000" w:firstRow="0" w:lastRow="0" w:firstColumn="0" w:lastColumn="0" w:oddVBand="0" w:evenVBand="0" w:oddHBand="0" w:evenHBand="0" w:firstRowFirstColumn="0" w:firstRowLastColumn="0" w:lastRowFirstColumn="0" w:lastRowLastColumn="0"/>
+            </w:pPr>
+            <w:r>
+              <w:t>L</w:t>
+            </w:r>
+            <w:r>
+              <w:t>https://www.webmd.com/food-recipes/features/cholesterol-food</w:t>
+            </w:r>
+          </w:p>
+        </w:tc>
+      </w:tr>
+    </w:tbl>
     <w:p>
       <w:pPr>
         <w:spacing w:before="240" w:line="240" w:lineRule="auto"/>
@@ -5106,6 +5665,7 @@
   <w:style w:type="character" w:default="1" w:styleId="DefaultParagraphFont">
     <w:name w:val="Default Paragraph Font"/>
     <w:uiPriority w:val="1"/>
+    <w:semiHidden/>
     <w:unhideWhenUsed/>
   </w:style>
   <w:style w:type="table" w:default="1" w:styleId="TableNormal">

</xml_diff>